<commit_message>
fixed item scaling issues; mobile app is set up to receive scale and z position offset dynamically now; app was submitted to Apple today;
</commit_message>
<xml_diff>
--- a/CarnivalClawDescription.docx
+++ b/CarnivalClawDescription.docx
@@ -16,16 +16,650 @@
           <w:sz w:val="28"/>
           <w:szCs w:val="28"/>
         </w:rPr>
-        <w:tab/>
-        <w:t>Carnival Claw is a submission to NC State’s 2017 Code + Art Visualization Contest. It is an augmented reality game where users shoot a claw out to collect Rupees and avoid Bombs to earn their highest score. This is a free game and will not be monetized in any way. Users will download the app from the iTunes App Store and then use the app in combination with the Carnival Claw website which will dynamically display an orientation image for the app to recognize. The website is written and designed to be displayed on the school’s two massive monitors (e</w:t>
-      </w:r>
-      <w:r>
-        <w:rPr>
-          <w:rFonts w:ascii="Helvetica" w:hAnsi="Helvetica"/>
-          <w:sz w:val="28"/>
-          <w:szCs w:val="28"/>
-        </w:rPr>
-        <w:t>ach are close to 20 feet wide).</w:t>
+        <w:t xml:space="preserve">*** </w:t>
+      </w:r>
+      <w:r>
+        <w:rPr>
+          <w:rFonts w:ascii="Helvetica" w:hAnsi="Helvetica"/>
+          <w:caps/>
+          <w:sz w:val="28"/>
+          <w:szCs w:val="28"/>
+        </w:rPr>
+        <w:t>Carnival Claw is a submission to NC State’s 2017 Code + Art Visualization Contest</w:t>
+      </w:r>
+      <w:r>
+        <w:rPr>
+          <w:rFonts w:ascii="Helvetica" w:hAnsi="Helvetica"/>
+          <w:caps/>
+          <w:sz w:val="28"/>
+          <w:szCs w:val="28"/>
+        </w:rPr>
+        <w:t xml:space="preserve"> </w:t>
+      </w:r>
+      <w:r>
+        <w:rPr>
+          <w:rFonts w:ascii="Helvetica" w:hAnsi="Helvetica"/>
+          <w:sz w:val="28"/>
+          <w:szCs w:val="28"/>
+        </w:rPr>
+        <w:t>***</w:t>
+      </w:r>
+      <w:r>
+        <w:rPr>
+          <w:rFonts w:ascii="Helvetica" w:hAnsi="Helvetica"/>
+          <w:sz w:val="28"/>
+          <w:szCs w:val="28"/>
+        </w:rPr>
+        <w:t xml:space="preserve"> </w:t>
+      </w:r>
+    </w:p>
+    <w:p>
+      <w:pPr>
+        <w:rPr>
+          <w:rFonts w:ascii="Helvetica" w:hAnsi="Helvetica"/>
+          <w:sz w:val="28"/>
+          <w:szCs w:val="28"/>
+        </w:rPr>
+      </w:pPr>
+    </w:p>
+    <w:p>
+      <w:pPr>
+        <w:rPr>
+          <w:rFonts w:ascii="Helvetica" w:hAnsi="Helvetica"/>
+          <w:sz w:val="28"/>
+          <w:szCs w:val="28"/>
+        </w:rPr>
+      </w:pPr>
+      <w:r>
+        <w:rPr>
+          <w:rFonts w:ascii="Helvetica" w:hAnsi="Helvetica"/>
+          <w:sz w:val="28"/>
+          <w:szCs w:val="28"/>
+        </w:rPr>
+        <w:t>This</w:t>
+      </w:r>
+      <w:r>
+        <w:rPr>
+          <w:rFonts w:ascii="Helvetica" w:hAnsi="Helvetica"/>
+          <w:sz w:val="28"/>
+          <w:szCs w:val="28"/>
+        </w:rPr>
+        <w:t xml:space="preserve"> is an augmented reality game where </w:t>
+      </w:r>
+      <w:r>
+        <w:rPr>
+          <w:rFonts w:ascii="Helvetica" w:hAnsi="Helvetica"/>
+          <w:sz w:val="28"/>
+          <w:szCs w:val="28"/>
+        </w:rPr>
+        <w:t>players</w:t>
+      </w:r>
+      <w:r>
+        <w:rPr>
+          <w:rFonts w:ascii="Helvetica" w:hAnsi="Helvetica"/>
+          <w:sz w:val="28"/>
+          <w:szCs w:val="28"/>
+        </w:rPr>
+        <w:t xml:space="preserve"> </w:t>
+      </w:r>
+      <w:r>
+        <w:rPr>
+          <w:rFonts w:ascii="Helvetica" w:hAnsi="Helvetica"/>
+          <w:sz w:val="28"/>
+          <w:szCs w:val="28"/>
+        </w:rPr>
+        <w:t>send</w:t>
+      </w:r>
+      <w:r>
+        <w:rPr>
+          <w:rFonts w:ascii="Helvetica" w:hAnsi="Helvetica"/>
+          <w:sz w:val="28"/>
+          <w:szCs w:val="28"/>
+        </w:rPr>
+        <w:t xml:space="preserve"> a claw out to collect Rupees</w:t>
+      </w:r>
+      <w:r>
+        <w:rPr>
+          <w:rFonts w:ascii="Helvetica" w:hAnsi="Helvetica"/>
+          <w:sz w:val="28"/>
+          <w:szCs w:val="28"/>
+        </w:rPr>
+        <w:t xml:space="preserve"> and Rupee Bags.</w:t>
+      </w:r>
+      <w:r>
+        <w:rPr>
+          <w:rFonts w:ascii="Helvetica" w:hAnsi="Helvetica"/>
+          <w:sz w:val="28"/>
+          <w:szCs w:val="28"/>
+        </w:rPr>
+        <w:t xml:space="preserve"> </w:t>
+      </w:r>
+      <w:r>
+        <w:rPr>
+          <w:rFonts w:ascii="Helvetica" w:hAnsi="Helvetica"/>
+          <w:sz w:val="28"/>
+          <w:szCs w:val="28"/>
+        </w:rPr>
+        <w:t>Avoid</w:t>
+      </w:r>
+      <w:r>
+        <w:rPr>
+          <w:rFonts w:ascii="Helvetica" w:hAnsi="Helvetica"/>
+          <w:sz w:val="28"/>
+          <w:szCs w:val="28"/>
+        </w:rPr>
+        <w:t xml:space="preserve"> Bombs to earn </w:t>
+      </w:r>
+      <w:r>
+        <w:rPr>
+          <w:rFonts w:ascii="Helvetica" w:hAnsi="Helvetica"/>
+          <w:sz w:val="28"/>
+          <w:szCs w:val="28"/>
+        </w:rPr>
+        <w:t>your</w:t>
+      </w:r>
+      <w:r>
+        <w:rPr>
+          <w:rFonts w:ascii="Helvetica" w:hAnsi="Helvetica"/>
+          <w:sz w:val="28"/>
+          <w:szCs w:val="28"/>
+        </w:rPr>
+        <w:t xml:space="preserve"> highest score</w:t>
+      </w:r>
+      <w:r>
+        <w:rPr>
+          <w:rFonts w:ascii="Helvetica" w:hAnsi="Helvetica"/>
+          <w:sz w:val="28"/>
+          <w:szCs w:val="28"/>
+        </w:rPr>
+        <w:t>!</w:t>
+      </w:r>
+      <w:r>
+        <w:rPr>
+          <w:rFonts w:ascii="Helvetica" w:hAnsi="Helvetica"/>
+          <w:sz w:val="28"/>
+          <w:szCs w:val="28"/>
+        </w:rPr>
+        <w:t xml:space="preserve"> </w:t>
+      </w:r>
+      <w:r>
+        <w:rPr>
+          <w:rFonts w:ascii="Helvetica" w:hAnsi="Helvetica"/>
+          <w:sz w:val="28"/>
+          <w:szCs w:val="28"/>
+        </w:rPr>
+        <w:t xml:space="preserve">To </w:t>
+      </w:r>
+      <w:r>
+        <w:rPr>
+          <w:rFonts w:ascii="Helvetica" w:hAnsi="Helvetica"/>
+          <w:sz w:val="28"/>
+          <w:szCs w:val="28"/>
+        </w:rPr>
+        <w:t>send</w:t>
+      </w:r>
+      <w:r>
+        <w:rPr>
+          <w:rFonts w:ascii="Helvetica" w:hAnsi="Helvetica"/>
+          <w:sz w:val="28"/>
+          <w:szCs w:val="28"/>
+        </w:rPr>
+        <w:t xml:space="preserve"> </w:t>
+      </w:r>
+      <w:r>
+        <w:rPr>
+          <w:rFonts w:ascii="Helvetica" w:hAnsi="Helvetica"/>
+          <w:sz w:val="28"/>
+          <w:szCs w:val="28"/>
+        </w:rPr>
+        <w:t>the claw out and collect an item, tap the t</w:t>
+      </w:r>
+      <w:r>
+        <w:rPr>
+          <w:rFonts w:ascii="Helvetica" w:hAnsi="Helvetica"/>
+          <w:sz w:val="28"/>
+          <w:szCs w:val="28"/>
+        </w:rPr>
+        <w:t>op arrow button for the top row</w:t>
+      </w:r>
+      <w:r>
+        <w:rPr>
+          <w:rFonts w:ascii="Helvetica" w:hAnsi="Helvetica"/>
+          <w:sz w:val="28"/>
+          <w:szCs w:val="28"/>
+        </w:rPr>
+        <w:t xml:space="preserve"> and the bottom arrow button for the bottom row. </w:t>
+      </w:r>
+      <w:r>
+        <w:rPr>
+          <w:rFonts w:ascii="Helvetica" w:hAnsi="Helvetica"/>
+          <w:sz w:val="28"/>
+          <w:szCs w:val="28"/>
+        </w:rPr>
+        <w:t>Carnival Claw</w:t>
+      </w:r>
+      <w:r>
+        <w:rPr>
+          <w:rFonts w:ascii="Helvetica" w:hAnsi="Helvetica"/>
+          <w:sz w:val="28"/>
+          <w:szCs w:val="28"/>
+        </w:rPr>
+        <w:t xml:space="preserve"> is a free game and will </w:t>
+      </w:r>
+      <w:r>
+        <w:rPr>
+          <w:rFonts w:ascii="Helvetica" w:hAnsi="Helvetica"/>
+          <w:sz w:val="28"/>
+          <w:szCs w:val="28"/>
+        </w:rPr>
+        <w:t>not</w:t>
+      </w:r>
+      <w:r>
+        <w:rPr>
+          <w:rFonts w:ascii="Helvetica" w:hAnsi="Helvetica"/>
+          <w:sz w:val="28"/>
+          <w:szCs w:val="28"/>
+        </w:rPr>
+        <w:t xml:space="preserve"> be monetized in any way. </w:t>
+      </w:r>
+      <w:r>
+        <w:rPr>
+          <w:rFonts w:ascii="Helvetica" w:hAnsi="Helvetica"/>
+          <w:sz w:val="28"/>
+          <w:szCs w:val="28"/>
+        </w:rPr>
+        <w:t xml:space="preserve">The </w:t>
+      </w:r>
+      <w:r>
+        <w:rPr>
+          <w:rFonts w:ascii="Helvetica" w:hAnsi="Helvetica"/>
+          <w:sz w:val="28"/>
+          <w:szCs w:val="28"/>
+        </w:rPr>
+        <w:t xml:space="preserve">app </w:t>
+      </w:r>
+      <w:r>
+        <w:rPr>
+          <w:rFonts w:ascii="Helvetica" w:hAnsi="Helvetica"/>
+          <w:sz w:val="28"/>
+          <w:szCs w:val="28"/>
+        </w:rPr>
+        <w:t xml:space="preserve">works </w:t>
+      </w:r>
+      <w:r>
+        <w:rPr>
+          <w:rFonts w:ascii="Helvetica" w:hAnsi="Helvetica"/>
+          <w:sz w:val="28"/>
+          <w:szCs w:val="28"/>
+        </w:rPr>
+        <w:t xml:space="preserve">in combination with the Carnival Claw website which will dynamically display an </w:t>
+      </w:r>
+      <w:r>
+        <w:rPr>
+          <w:rFonts w:ascii="Helvetica" w:hAnsi="Helvetica"/>
+          <w:sz w:val="28"/>
+          <w:szCs w:val="28"/>
+        </w:rPr>
+        <w:t>O</w:t>
+      </w:r>
+      <w:r>
+        <w:rPr>
+          <w:rFonts w:ascii="Helvetica" w:hAnsi="Helvetica"/>
+          <w:sz w:val="28"/>
+          <w:szCs w:val="28"/>
+        </w:rPr>
+        <w:t xml:space="preserve">rientation </w:t>
+      </w:r>
+      <w:r>
+        <w:rPr>
+          <w:rFonts w:ascii="Helvetica" w:hAnsi="Helvetica"/>
+          <w:sz w:val="28"/>
+          <w:szCs w:val="28"/>
+        </w:rPr>
+        <w:t>I</w:t>
+      </w:r>
+      <w:r>
+        <w:rPr>
+          <w:rFonts w:ascii="Helvetica" w:hAnsi="Helvetica"/>
+          <w:sz w:val="28"/>
+          <w:szCs w:val="28"/>
+        </w:rPr>
+        <w:t>mage for the app to recognize.</w:t>
+      </w:r>
+      <w:r>
+        <w:rPr>
+          <w:rFonts w:ascii="Helvetica" w:hAnsi="Helvetica"/>
+          <w:sz w:val="28"/>
+          <w:szCs w:val="28"/>
+        </w:rPr>
+        <w:t xml:space="preserve"> Since this is a submission to the CODE + ART Visualization Contest, all users</w:t>
+      </w:r>
+      <w:r>
+        <w:rPr>
+          <w:rFonts w:ascii="Helvetica" w:hAnsi="Helvetica"/>
+          <w:sz w:val="28"/>
+          <w:szCs w:val="28"/>
+        </w:rPr>
+        <w:t xml:space="preserve"> will</w:t>
+      </w:r>
+      <w:r>
+        <w:rPr>
+          <w:rFonts w:ascii="Helvetica" w:hAnsi="Helvetica"/>
+          <w:sz w:val="28"/>
+          <w:szCs w:val="28"/>
+        </w:rPr>
+        <w:t xml:space="preserve"> play as a Guest</w:t>
+      </w:r>
+      <w:r>
+        <w:rPr>
+          <w:rFonts w:ascii="Helvetica" w:hAnsi="Helvetica"/>
+          <w:sz w:val="28"/>
+          <w:szCs w:val="28"/>
+        </w:rPr>
+        <w:t xml:space="preserve"> (no account creation)</w:t>
+      </w:r>
+      <w:r>
+        <w:rPr>
+          <w:rFonts w:ascii="Helvetica" w:hAnsi="Helvetica"/>
+          <w:sz w:val="28"/>
+          <w:szCs w:val="28"/>
+        </w:rPr>
+        <w:t>.</w:t>
+      </w:r>
+      <w:r>
+        <w:rPr>
+          <w:rFonts w:ascii="Helvetica" w:hAnsi="Helvetica"/>
+          <w:sz w:val="28"/>
+          <w:szCs w:val="28"/>
+        </w:rPr>
+        <w:t xml:space="preserve"> The website</w:t>
+      </w:r>
+      <w:r>
+        <w:rPr>
+          <w:rFonts w:ascii="Helvetica" w:hAnsi="Helvetica"/>
+          <w:sz w:val="28"/>
+          <w:szCs w:val="28"/>
+        </w:rPr>
+        <w:t xml:space="preserve"> will</w:t>
+      </w:r>
+      <w:r>
+        <w:rPr>
+          <w:rFonts w:ascii="Helvetica" w:hAnsi="Helvetica"/>
+          <w:sz w:val="28"/>
+          <w:szCs w:val="28"/>
+        </w:rPr>
+        <w:t xml:space="preserve"> </w:t>
+      </w:r>
+      <w:r>
+        <w:rPr>
+          <w:rFonts w:ascii="Helvetica" w:hAnsi="Helvetica"/>
+          <w:sz w:val="28"/>
+          <w:szCs w:val="28"/>
+        </w:rPr>
+        <w:t>run</w:t>
+      </w:r>
+      <w:r>
+        <w:rPr>
+          <w:rFonts w:ascii="Helvetica" w:hAnsi="Helvetica"/>
+          <w:sz w:val="28"/>
+          <w:szCs w:val="28"/>
+        </w:rPr>
+        <w:t xml:space="preserve"> on </w:t>
+      </w:r>
+      <w:r>
+        <w:rPr>
+          <w:rFonts w:ascii="Helvetica" w:hAnsi="Helvetica"/>
+          <w:sz w:val="28"/>
+          <w:szCs w:val="28"/>
+        </w:rPr>
+        <w:t>Hunt Library’s monitors in both the Immersion Theater and the Game Lab.</w:t>
+      </w:r>
+    </w:p>
+    <w:p>
+      <w:pPr>
+        <w:rPr>
+          <w:rFonts w:ascii="Helvetica" w:hAnsi="Helvetica"/>
+          <w:sz w:val="28"/>
+          <w:szCs w:val="28"/>
+        </w:rPr>
+      </w:pPr>
+    </w:p>
+    <w:p>
+      <w:pPr>
+        <w:rPr>
+          <w:rFonts w:ascii="Helvetica" w:hAnsi="Helvetica"/>
+          <w:sz w:val="28"/>
+          <w:szCs w:val="28"/>
+        </w:rPr>
+      </w:pPr>
+      <w:r>
+        <w:rPr>
+          <w:rFonts w:ascii="Helvetica" w:hAnsi="Helvetica"/>
+          <w:sz w:val="28"/>
+          <w:szCs w:val="28"/>
+        </w:rPr>
+        <w:t>The item point values are</w:t>
+      </w:r>
+      <w:r>
+        <w:rPr>
+          <w:rFonts w:ascii="Helvetica" w:hAnsi="Helvetica"/>
+          <w:sz w:val="28"/>
+          <w:szCs w:val="28"/>
+        </w:rPr>
+        <w:t>:</w:t>
+      </w:r>
+      <w:r>
+        <w:rPr>
+          <w:rFonts w:ascii="Helvetica" w:hAnsi="Helvetica"/>
+          <w:sz w:val="28"/>
+          <w:szCs w:val="28"/>
+        </w:rPr>
+        <w:t xml:space="preserve"> </w:t>
+      </w:r>
+    </w:p>
+    <w:p>
+      <w:pPr>
+        <w:rPr>
+          <w:rFonts w:ascii="Helvetica" w:hAnsi="Helvetica"/>
+          <w:sz w:val="28"/>
+          <w:szCs w:val="28"/>
+        </w:rPr>
+      </w:pPr>
+      <w:r>
+        <w:rPr>
+          <w:rFonts w:ascii="Helvetica" w:hAnsi="Helvetica"/>
+          <w:sz w:val="28"/>
+          <w:szCs w:val="28"/>
+        </w:rPr>
+        <w:t xml:space="preserve">- </w:t>
+      </w:r>
+      <w:r>
+        <w:rPr>
+          <w:rFonts w:ascii="Helvetica" w:hAnsi="Helvetica"/>
+          <w:sz w:val="28"/>
+          <w:szCs w:val="28"/>
+        </w:rPr>
+        <w:t>G</w:t>
+      </w:r>
+      <w:r>
+        <w:rPr>
+          <w:rFonts w:ascii="Helvetica" w:hAnsi="Helvetica"/>
+          <w:sz w:val="28"/>
+          <w:szCs w:val="28"/>
+        </w:rPr>
+        <w:t>reen Rupees are worth 2 points</w:t>
+      </w:r>
+    </w:p>
+    <w:p>
+      <w:pPr>
+        <w:rPr>
+          <w:rFonts w:ascii="Helvetica" w:hAnsi="Helvetica"/>
+          <w:sz w:val="28"/>
+          <w:szCs w:val="28"/>
+        </w:rPr>
+      </w:pPr>
+      <w:r>
+        <w:rPr>
+          <w:rFonts w:ascii="Helvetica" w:hAnsi="Helvetica"/>
+          <w:sz w:val="28"/>
+          <w:szCs w:val="28"/>
+        </w:rPr>
+        <w:t xml:space="preserve">- </w:t>
+      </w:r>
+      <w:r>
+        <w:rPr>
+          <w:rFonts w:ascii="Helvetica" w:hAnsi="Helvetica"/>
+          <w:sz w:val="28"/>
+          <w:szCs w:val="28"/>
+        </w:rPr>
+        <w:t>Blue</w:t>
+      </w:r>
+      <w:r>
+        <w:rPr>
+          <w:rFonts w:ascii="Helvetica" w:hAnsi="Helvetica"/>
+          <w:sz w:val="28"/>
+          <w:szCs w:val="28"/>
+        </w:rPr>
+        <w:t xml:space="preserve"> Rupees are worth </w:t>
+      </w:r>
+      <w:r>
+        <w:rPr>
+          <w:rFonts w:ascii="Helvetica" w:hAnsi="Helvetica"/>
+          <w:sz w:val="28"/>
+          <w:szCs w:val="28"/>
+        </w:rPr>
+        <w:t>10</w:t>
+      </w:r>
+      <w:r>
+        <w:rPr>
+          <w:rFonts w:ascii="Helvetica" w:hAnsi="Helvetica"/>
+          <w:sz w:val="28"/>
+          <w:szCs w:val="28"/>
+        </w:rPr>
+        <w:t xml:space="preserve"> points</w:t>
+      </w:r>
+    </w:p>
+    <w:p>
+      <w:pPr>
+        <w:rPr>
+          <w:rFonts w:ascii="Helvetica" w:hAnsi="Helvetica"/>
+          <w:sz w:val="28"/>
+          <w:szCs w:val="28"/>
+        </w:rPr>
+      </w:pPr>
+      <w:r>
+        <w:rPr>
+          <w:rFonts w:ascii="Helvetica" w:hAnsi="Helvetica"/>
+          <w:sz w:val="28"/>
+          <w:szCs w:val="28"/>
+        </w:rPr>
+        <w:t xml:space="preserve">- </w:t>
+      </w:r>
+      <w:r>
+        <w:rPr>
+          <w:rFonts w:ascii="Helvetica" w:hAnsi="Helvetica"/>
+          <w:sz w:val="28"/>
+          <w:szCs w:val="28"/>
+        </w:rPr>
+        <w:t>Red</w:t>
+      </w:r>
+      <w:r>
+        <w:rPr>
+          <w:rFonts w:ascii="Helvetica" w:hAnsi="Helvetica"/>
+          <w:sz w:val="28"/>
+          <w:szCs w:val="28"/>
+        </w:rPr>
+        <w:t xml:space="preserve"> Rupees are worth 2</w:t>
+      </w:r>
+      <w:r>
+        <w:rPr>
+          <w:rFonts w:ascii="Helvetica" w:hAnsi="Helvetica"/>
+          <w:sz w:val="28"/>
+          <w:szCs w:val="28"/>
+        </w:rPr>
+        <w:t>0</w:t>
+      </w:r>
+      <w:r>
+        <w:rPr>
+          <w:rFonts w:ascii="Helvetica" w:hAnsi="Helvetica"/>
+          <w:sz w:val="28"/>
+          <w:szCs w:val="28"/>
+        </w:rPr>
+        <w:t xml:space="preserve"> points</w:t>
+      </w:r>
+    </w:p>
+    <w:p>
+      <w:pPr>
+        <w:rPr>
+          <w:rFonts w:ascii="Helvetica" w:hAnsi="Helvetica"/>
+          <w:sz w:val="28"/>
+          <w:szCs w:val="28"/>
+        </w:rPr>
+      </w:pPr>
+      <w:r>
+        <w:rPr>
+          <w:rFonts w:ascii="Helvetica" w:hAnsi="Helvetica"/>
+          <w:sz w:val="28"/>
+          <w:szCs w:val="28"/>
+        </w:rPr>
+        <w:t xml:space="preserve">- </w:t>
+      </w:r>
+      <w:r>
+        <w:rPr>
+          <w:rFonts w:ascii="Helvetica" w:hAnsi="Helvetica"/>
+          <w:sz w:val="28"/>
+          <w:szCs w:val="28"/>
+        </w:rPr>
+        <w:t xml:space="preserve">Rupee Bags </w:t>
+      </w:r>
+      <w:r>
+        <w:rPr>
+          <w:rFonts w:ascii="Helvetica" w:hAnsi="Helvetica"/>
+          <w:sz w:val="28"/>
+          <w:szCs w:val="28"/>
+        </w:rPr>
+        <w:t xml:space="preserve">are worth </w:t>
+      </w:r>
+      <w:r>
+        <w:rPr>
+          <w:rFonts w:ascii="Helvetica" w:hAnsi="Helvetica"/>
+          <w:sz w:val="28"/>
+          <w:szCs w:val="28"/>
+        </w:rPr>
+        <w:t>50</w:t>
+      </w:r>
+      <w:r>
+        <w:rPr>
+          <w:rFonts w:ascii="Helvetica" w:hAnsi="Helvetica"/>
+          <w:sz w:val="28"/>
+          <w:szCs w:val="28"/>
+        </w:rPr>
+        <w:t xml:space="preserve"> points</w:t>
+      </w:r>
+    </w:p>
+    <w:p>
+      <w:pPr>
+        <w:rPr>
+          <w:rFonts w:ascii="Helvetica" w:hAnsi="Helvetica"/>
+          <w:sz w:val="28"/>
+          <w:szCs w:val="28"/>
+        </w:rPr>
+      </w:pPr>
+      <w:r>
+        <w:rPr>
+          <w:rFonts w:ascii="Helvetica" w:hAnsi="Helvetica"/>
+          <w:sz w:val="28"/>
+          <w:szCs w:val="28"/>
+        </w:rPr>
+        <w:t xml:space="preserve">- </w:t>
+      </w:r>
+      <w:r>
+        <w:rPr>
+          <w:rFonts w:ascii="Helvetica" w:hAnsi="Helvetica"/>
+          <w:sz w:val="28"/>
+          <w:szCs w:val="28"/>
+        </w:rPr>
+        <w:t>Bombs are worth -20 points</w:t>
       </w:r>
       <w:bookmarkStart w:id="0" w:name="_GoBack"/>
       <w:bookmarkEnd w:id="0"/>

</xml_diff>